<commit_message>
Updated tutorial of webcam streaming using VLC
</commit_message>
<xml_diff>
--- a/docs/webcam_streaming_using_vlc.docx
+++ b/docs/webcam_streaming_using_vlc.docx
@@ -1003,11 +1003,181 @@
           <w:color w:val="000000"/>
         </w:rPr>
       </w:pPr>
-      <w:bookmarkStart w:colFirst="0" w:colLast="0" w:name="_1ccd3nmjoe6o" w:id="0"/>
+      <w:bookmarkStart w:colFirst="0" w:colLast="0" w:name="_ysdy551xv2ia" w:id="0"/>
       <w:bookmarkEnd w:id="0"/>
       <w:r>
         <w:rPr>
+          <w:rtl w:val="0"/>
+        </w:rPr>
+      </w:r>
+    </w:p>
+    <w:p>
+      <w:pPr>
+        <w:contextualSpacing w:val="0"/>
+        <w:rPr/>
+      </w:pPr>
+      <w:r>
+        <w:rPr>
+          <w:rtl w:val="0"/>
+        </w:rPr>
+      </w:r>
+    </w:p>
+    <w:p>
+      <w:pPr>
+        <w:contextualSpacing w:val="0"/>
+        <w:rPr/>
+      </w:pPr>
+      <w:r>
+        <w:rPr>
+          <w:rtl w:val="0"/>
+        </w:rPr>
+      </w:r>
+    </w:p>
+    <w:p>
+      <w:pPr>
+        <w:contextualSpacing w:val="0"/>
+        <w:rPr/>
+      </w:pPr>
+      <w:r>
+        <w:rPr>
+          <w:rtl w:val="0"/>
+        </w:rPr>
+      </w:r>
+    </w:p>
+    <w:p>
+      <w:pPr>
+        <w:contextualSpacing w:val="0"/>
+        <w:rPr/>
+      </w:pPr>
+      <w:r>
+        <w:rPr>
+          <w:rtl w:val="0"/>
+        </w:rPr>
+      </w:r>
+    </w:p>
+    <w:p>
+      <w:pPr>
+        <w:contextualSpacing w:val="0"/>
+        <w:rPr/>
+      </w:pPr>
+      <w:r>
+        <w:rPr>
+          <w:rtl w:val="0"/>
+        </w:rPr>
+      </w:r>
+    </w:p>
+    <w:p>
+      <w:pPr>
+        <w:contextualSpacing w:val="0"/>
+        <w:rPr/>
+      </w:pPr>
+      <w:r>
+        <w:rPr>
+          <w:rtl w:val="0"/>
+        </w:rPr>
+      </w:r>
+    </w:p>
+    <w:p>
+      <w:pPr>
+        <w:contextualSpacing w:val="0"/>
+        <w:rPr/>
+      </w:pPr>
+      <w:r>
+        <w:rPr>
+          <w:rtl w:val="0"/>
+        </w:rPr>
+      </w:r>
+    </w:p>
+    <w:p>
+      <w:pPr>
+        <w:contextualSpacing w:val="0"/>
+        <w:rPr/>
+      </w:pPr>
+      <w:r>
+        <w:rPr>
+          <w:rtl w:val="0"/>
+        </w:rPr>
+      </w:r>
+    </w:p>
+    <w:p>
+      <w:pPr>
+        <w:contextualSpacing w:val="0"/>
+        <w:rPr/>
+      </w:pPr>
+      <w:r>
+        <w:rPr>
+          <w:rtl w:val="0"/>
+        </w:rPr>
+      </w:r>
+    </w:p>
+    <w:p>
+      <w:pPr>
+        <w:contextualSpacing w:val="0"/>
+        <w:rPr/>
+      </w:pPr>
+      <w:r>
+        <w:rPr>
+          <w:rtl w:val="0"/>
+        </w:rPr>
+      </w:r>
+    </w:p>
+    <w:p>
+      <w:pPr>
+        <w:contextualSpacing w:val="0"/>
+        <w:rPr/>
+      </w:pPr>
+      <w:r>
+        <w:rPr>
+          <w:rtl w:val="0"/>
+        </w:rPr>
+      </w:r>
+    </w:p>
+    <w:p>
+      <w:pPr>
+        <w:contextualSpacing w:val="0"/>
+        <w:rPr/>
+      </w:pPr>
+      <w:r>
+        <w:rPr>
+          <w:rtl w:val="0"/>
+        </w:rPr>
+      </w:r>
+    </w:p>
+    <w:p>
+      <w:pPr>
+        <w:contextualSpacing w:val="0"/>
+        <w:rPr/>
+      </w:pPr>
+      <w:r>
+        <w:rPr>
+          <w:rtl w:val="0"/>
+        </w:rPr>
+      </w:r>
+    </w:p>
+    <w:p>
+      <w:pPr>
+        <w:contextualSpacing w:val="0"/>
+        <w:rPr/>
+      </w:pPr>
+      <w:r>
+        <w:rPr>
+          <w:rtl w:val="0"/>
+        </w:rPr>
+      </w:r>
+    </w:p>
+    <w:p>
+      <w:pPr>
+        <w:pStyle w:val="Heading1"/>
+        <w:contextualSpacing w:val="0"/>
+        <w:rPr>
           <w:color w:val="000000"/>
+        </w:rPr>
+      </w:pPr>
+      <w:bookmarkStart w:colFirst="0" w:colLast="0" w:name="_1ccd3nmjoe6o" w:id="1"/>
+      <w:bookmarkEnd w:id="1"/>
+      <w:r>
+        <w:rPr>
+          <w:color w:val="000000"/>
           <w:rtl w:val="0"/>
         </w:rPr>
         <w:t xml:space="preserve">1. INTRODUCTION</w:t>
@@ -1049,8 +1219,8 @@
           <w:color w:val="000000"/>
         </w:rPr>
       </w:pPr>
-      <w:bookmarkStart w:colFirst="0" w:colLast="0" w:name="_kgncxoflhx9k" w:id="1"/>
-      <w:bookmarkEnd w:id="1"/>
+      <w:bookmarkStart w:colFirst="0" w:colLast="0" w:name="_kgncxoflhx9k" w:id="2"/>
+      <w:bookmarkEnd w:id="2"/>
       <w:r>
         <w:rPr>
           <w:color w:val="000000"/>
@@ -1112,14 +1282,14 @@
         </w:rPr>
         <w:drawing>
           <wp:inline distB="114300" distT="114300" distL="114300" distR="114300">
-            <wp:extent cx="4762500" cy="2451100"/>
+            <wp:extent cx="4762500" cy="2438400"/>
             <wp:effectExtent b="0" l="0" r="0" t="0"/>
-            <wp:docPr id="1" name="image3.png"/>
+            <wp:docPr id="3" name="image8.png"/>
             <a:graphic>
               <a:graphicData uri="http://schemas.openxmlformats.org/drawingml/2006/picture">
                 <pic:pic>
                   <pic:nvPicPr>
-                    <pic:cNvPr id="0" name="image3.png"/>
+                    <pic:cNvPr id="0" name="image8.png"/>
                     <pic:cNvPicPr preferRelativeResize="0"/>
                   </pic:nvPicPr>
                   <pic:blipFill>
@@ -1132,7 +1302,7 @@
                   <pic:spPr>
                     <a:xfrm>
                       <a:off x="0" y="0"/>
-                      <a:ext cx="4762500" cy="2451100"/>
+                      <a:ext cx="4762500" cy="2438400"/>
                     </a:xfrm>
                     <a:prstGeom prst="rect"/>
                     <a:ln/>
@@ -1174,7 +1344,20 @@
           <w:rFonts w:ascii="Arial" w:cs="Arial" w:eastAsia="Arial" w:hAnsi="Arial"/>
           <w:rtl w:val="0"/>
         </w:rPr>
-        <w:t xml:space="preserve">2. On the next window, select ‘Destination Setup’</w:t>
+        <w:t xml:space="preserve">2. Configure ‘Destination Setup’ by selecting HTTP in the ‘New Destination’ drop down and click ‘Add’</w:t>
+      </w:r>
+    </w:p>
+    <w:p>
+      <w:pPr>
+        <w:contextualSpacing w:val="0"/>
+        <w:rPr>
+          <w:rFonts w:ascii="Arial" w:cs="Arial" w:eastAsia="Arial" w:hAnsi="Arial"/>
+        </w:rPr>
+      </w:pPr>
+      <w:r>
+        <w:rPr>
+          <w:rtl w:val="0"/>
+        </w:rPr>
       </w:r>
     </w:p>
     <w:p>
@@ -1204,14 +1387,14 @@
         </w:rPr>
         <w:drawing>
           <wp:inline distB="114300" distT="114300" distL="114300" distR="114300">
-            <wp:extent cx="4762500" cy="2552700"/>
+            <wp:extent cx="4762500" cy="2438400"/>
             <wp:effectExtent b="0" l="0" r="0" t="0"/>
-            <wp:docPr id="4" name="image8.png"/>
+            <wp:docPr id="5" name="image10.png"/>
             <a:graphic>
               <a:graphicData uri="http://schemas.openxmlformats.org/drawingml/2006/picture">
                 <pic:pic>
                   <pic:nvPicPr>
-                    <pic:cNvPr id="0" name="image8.png"/>
+                    <pic:cNvPr id="0" name="image10.png"/>
                     <pic:cNvPicPr preferRelativeResize="0"/>
                   </pic:nvPicPr>
                   <pic:blipFill>
@@ -1224,7 +1407,7 @@
                   <pic:spPr>
                     <a:xfrm>
                       <a:off x="0" y="0"/>
-                      <a:ext cx="4762500" cy="2552700"/>
+                      <a:ext cx="4762500" cy="2438400"/>
                     </a:xfrm>
                     <a:prstGeom prst="rect"/>
                     <a:ln/>
@@ -1244,74 +1427,87 @@
     <w:p>
       <w:pPr>
         <w:contextualSpacing w:val="0"/>
+        <w:rPr>
+          <w:rFonts w:ascii="Arial" w:cs="Arial" w:eastAsia="Arial" w:hAnsi="Arial"/>
+        </w:rPr>
+      </w:pPr>
+      <w:r>
+        <w:rPr>
+          <w:rtl w:val="0"/>
+        </w:rPr>
+      </w:r>
+    </w:p>
+    <w:p>
+      <w:pPr>
+        <w:contextualSpacing w:val="0"/>
+        <w:rPr>
+          <w:rFonts w:ascii="Arial" w:cs="Arial" w:eastAsia="Arial" w:hAnsi="Arial"/>
+        </w:rPr>
+      </w:pPr>
+      <w:r>
+        <w:rPr>
+          <w:rtl w:val="0"/>
+        </w:rPr>
+      </w:r>
+    </w:p>
+    <w:p>
+      <w:pPr>
+        <w:contextualSpacing w:val="0"/>
+        <w:rPr>
+          <w:rFonts w:ascii="Arial" w:cs="Arial" w:eastAsia="Arial" w:hAnsi="Arial"/>
+        </w:rPr>
+      </w:pPr>
+      <w:r>
+        <w:rPr>
+          <w:rtl w:val="0"/>
+        </w:rPr>
+      </w:r>
+    </w:p>
+    <w:p>
+      <w:pPr>
+        <w:contextualSpacing w:val="0"/>
+        <w:rPr>
+          <w:rFonts w:ascii="Arial" w:cs="Arial" w:eastAsia="Arial" w:hAnsi="Arial"/>
+        </w:rPr>
+      </w:pPr>
+      <w:r>
+        <w:rPr>
+          <w:rtl w:val="0"/>
+        </w:rPr>
+      </w:r>
+    </w:p>
+    <w:p>
+      <w:pPr>
+        <w:contextualSpacing w:val="0"/>
+        <w:rPr>
+          <w:rFonts w:ascii="Arial" w:cs="Arial" w:eastAsia="Arial" w:hAnsi="Arial"/>
+        </w:rPr>
+      </w:pPr>
+      <w:r>
+        <w:rPr>
+          <w:rtl w:val="0"/>
+        </w:rPr>
+      </w:r>
+    </w:p>
+    <w:p>
+      <w:pPr>
+        <w:contextualSpacing w:val="0"/>
+        <w:rPr>
+          <w:rFonts w:ascii="Arial" w:cs="Arial" w:eastAsia="Arial" w:hAnsi="Arial"/>
+        </w:rPr>
+      </w:pPr>
+      <w:r>
+        <w:rPr>
+          <w:rFonts w:ascii="Arial" w:cs="Arial" w:eastAsia="Arial" w:hAnsi="Arial"/>
+          <w:rtl w:val="0"/>
+        </w:rPr>
+        <w:t xml:space="preserve">3. Set HTTP parameters</w:t>
+      </w:r>
+    </w:p>
+    <w:p>
+      <w:pPr>
+        <w:contextualSpacing w:val="0"/>
         <w:jc w:val="center"/>
-        <w:rPr>
-          <w:rFonts w:ascii="Arial" w:cs="Arial" w:eastAsia="Arial" w:hAnsi="Arial"/>
-        </w:rPr>
-      </w:pPr>
-      <w:r>
-        <w:rPr>
-          <w:rtl w:val="0"/>
-        </w:rPr>
-      </w:r>
-    </w:p>
-    <w:p>
-      <w:pPr>
-        <w:contextualSpacing w:val="0"/>
-        <w:rPr>
-          <w:rFonts w:ascii="Arial" w:cs="Arial" w:eastAsia="Arial" w:hAnsi="Arial"/>
-        </w:rPr>
-      </w:pPr>
-      <w:r>
-        <w:rPr>
-          <w:rtl w:val="0"/>
-        </w:rPr>
-      </w:r>
-    </w:p>
-    <w:p>
-      <w:pPr>
-        <w:contextualSpacing w:val="0"/>
-        <w:rPr>
-          <w:rFonts w:ascii="Arial" w:cs="Arial" w:eastAsia="Arial" w:hAnsi="Arial"/>
-        </w:rPr>
-      </w:pPr>
-      <w:r>
-        <w:rPr>
-          <w:rtl w:val="0"/>
-        </w:rPr>
-      </w:r>
-    </w:p>
-    <w:p>
-      <w:pPr>
-        <w:contextualSpacing w:val="0"/>
-        <w:rPr>
-          <w:rFonts w:ascii="Arial" w:cs="Arial" w:eastAsia="Arial" w:hAnsi="Arial"/>
-        </w:rPr>
-      </w:pPr>
-      <w:r>
-        <w:rPr>
-          <w:rtl w:val="0"/>
-        </w:rPr>
-      </w:r>
-    </w:p>
-    <w:p>
-      <w:pPr>
-        <w:contextualSpacing w:val="0"/>
-        <w:rPr>
-          <w:rFonts w:ascii="Arial" w:cs="Arial" w:eastAsia="Arial" w:hAnsi="Arial"/>
-        </w:rPr>
-      </w:pPr>
-      <w:r>
-        <w:rPr>
-          <w:rFonts w:ascii="Arial" w:cs="Arial" w:eastAsia="Arial" w:hAnsi="Arial"/>
-          <w:rtl w:val="0"/>
-        </w:rPr>
-        <w:t xml:space="preserve">3. Configure ‘Destination Setup’ by selecting HTTP in the ‘New Destination’ drop down and click ‘Add’</w:t>
-      </w:r>
-    </w:p>
-    <w:p>
-      <w:pPr>
-        <w:contextualSpacing w:val="0"/>
         <w:rPr>
           <w:rFonts w:ascii="Arial" w:cs="Arial" w:eastAsia="Arial" w:hAnsi="Arial"/>
         </w:rPr>
@@ -1336,14 +1532,14 @@
         </w:rPr>
         <w:drawing>
           <wp:inline distB="114300" distT="114300" distL="114300" distR="114300">
-            <wp:extent cx="4762500" cy="2552700"/>
+            <wp:extent cx="4762500" cy="2438400"/>
             <wp:effectExtent b="0" l="0" r="0" t="0"/>
-            <wp:docPr id="2" name="image4.png"/>
+            <wp:docPr id="1" name="image3.png"/>
             <a:graphic>
               <a:graphicData uri="http://schemas.openxmlformats.org/drawingml/2006/picture">
                 <pic:pic>
                   <pic:nvPicPr>
-                    <pic:cNvPr id="0" name="image4.png"/>
+                    <pic:cNvPr id="0" name="image3.png"/>
                     <pic:cNvPicPr preferRelativeResize="0"/>
                   </pic:nvPicPr>
                   <pic:blipFill>
@@ -1356,7 +1552,7 @@
                   <pic:spPr>
                     <a:xfrm>
                       <a:off x="0" y="0"/>
-                      <a:ext cx="4762500" cy="2552700"/>
+                      <a:ext cx="4762500" cy="2438400"/>
                     </a:xfrm>
                     <a:prstGeom prst="rect"/>
                     <a:ln/>
@@ -1369,54 +1565,46 @@
       </w:r>
       <w:r>
         <w:rPr>
-          <w:rtl w:val="0"/>
-        </w:rPr>
-      </w:r>
-    </w:p>
-    <w:p>
-      <w:pPr>
-        <w:contextualSpacing w:val="0"/>
-        <w:rPr>
-          <w:rFonts w:ascii="Arial" w:cs="Arial" w:eastAsia="Arial" w:hAnsi="Arial"/>
-        </w:rPr>
-      </w:pPr>
-      <w:r>
-        <w:rPr>
-          <w:rtl w:val="0"/>
-        </w:rPr>
-      </w:r>
-    </w:p>
-    <w:p>
-      <w:pPr>
-        <w:contextualSpacing w:val="0"/>
-        <w:rPr>
-          <w:rFonts w:ascii="Arial" w:cs="Arial" w:eastAsia="Arial" w:hAnsi="Arial"/>
-        </w:rPr>
-      </w:pPr>
-      <w:r>
-        <w:rPr>
-          <w:rFonts w:ascii="Arial" w:cs="Arial" w:eastAsia="Arial" w:hAnsi="Arial"/>
-          <w:rtl w:val="0"/>
-        </w:rPr>
-        <w:t xml:space="preserve">4. Click ‘Stream’ to start HTTP streaming on port 8080.</w:t>
-      </w:r>
-    </w:p>
-    <w:p>
-      <w:pPr>
-        <w:contextualSpacing w:val="0"/>
-        <w:rPr>
-          <w:rFonts w:ascii="Arial" w:cs="Arial" w:eastAsia="Arial" w:hAnsi="Arial"/>
-        </w:rPr>
-      </w:pPr>
-      <w:r>
-        <w:rPr>
-          <w:rtl w:val="0"/>
-        </w:rPr>
-      </w:r>
-    </w:p>
-    <w:p>
-      <w:pPr>
-        <w:contextualSpacing w:val="0"/>
+          <w:rFonts w:ascii="Arial" w:cs="Arial" w:eastAsia="Arial" w:hAnsi="Arial"/>
+          <w:rtl w:val="0"/>
+        </w:rPr>
+        <w:t xml:space="preserve"> </w:t>
+      </w:r>
+    </w:p>
+    <w:p>
+      <w:pPr>
+        <w:contextualSpacing w:val="0"/>
+        <w:jc w:val="left"/>
+        <w:rPr>
+          <w:rFonts w:ascii="Arial" w:cs="Arial" w:eastAsia="Arial" w:hAnsi="Arial"/>
+        </w:rPr>
+      </w:pPr>
+      <w:r>
+        <w:rPr>
+          <w:rtl w:val="0"/>
+        </w:rPr>
+      </w:r>
+    </w:p>
+    <w:p>
+      <w:pPr>
+        <w:contextualSpacing w:val="0"/>
+        <w:jc w:val="left"/>
+        <w:rPr>
+          <w:rFonts w:ascii="Arial" w:cs="Arial" w:eastAsia="Arial" w:hAnsi="Arial"/>
+        </w:rPr>
+      </w:pPr>
+      <w:r>
+        <w:rPr>
+          <w:rFonts w:ascii="Arial" w:cs="Arial" w:eastAsia="Arial" w:hAnsi="Arial"/>
+          <w:rtl w:val="0"/>
+        </w:rPr>
+        <w:t xml:space="preserve">4. Activate transcoding, and chose ‘Video - H.264 + MP3(TS)’</w:t>
+      </w:r>
+    </w:p>
+    <w:p>
+      <w:pPr>
+        <w:contextualSpacing w:val="0"/>
+        <w:jc w:val="left"/>
         <w:rPr>
           <w:rFonts w:ascii="Arial" w:cs="Arial" w:eastAsia="Arial" w:hAnsi="Arial"/>
         </w:rPr>
@@ -1441,14 +1629,14 @@
         </w:rPr>
         <w:drawing>
           <wp:inline distB="114300" distT="114300" distL="114300" distR="114300">
-            <wp:extent cx="4762500" cy="2552700"/>
+            <wp:extent cx="4762500" cy="2438400"/>
             <wp:effectExtent b="0" l="0" r="0" t="0"/>
-            <wp:docPr id="3" name="image6.png"/>
+            <wp:docPr id="4" name="image9.png"/>
             <a:graphic>
               <a:graphicData uri="http://schemas.openxmlformats.org/drawingml/2006/picture">
                 <pic:pic>
                   <pic:nvPicPr>
-                    <pic:cNvPr id="0" name="image6.png"/>
+                    <pic:cNvPr id="0" name="image9.png"/>
                     <pic:cNvPicPr preferRelativeResize="0"/>
                   </pic:nvPicPr>
                   <pic:blipFill>
@@ -1461,7 +1649,7 @@
                   <pic:spPr>
                     <a:xfrm>
                       <a:off x="0" y="0"/>
-                      <a:ext cx="4762500" cy="2552700"/>
+                      <a:ext cx="4762500" cy="2438400"/>
                     </a:xfrm>
                     <a:prstGeom prst="rect"/>
                     <a:ln/>
@@ -1481,6 +1669,190 @@
     <w:p>
       <w:pPr>
         <w:contextualSpacing w:val="0"/>
+        <w:rPr>
+          <w:rFonts w:ascii="Arial" w:cs="Arial" w:eastAsia="Arial" w:hAnsi="Arial"/>
+        </w:rPr>
+      </w:pPr>
+      <w:r>
+        <w:rPr>
+          <w:rtl w:val="0"/>
+        </w:rPr>
+      </w:r>
+    </w:p>
+    <w:p>
+      <w:pPr>
+        <w:contextualSpacing w:val="0"/>
+        <w:rPr>
+          <w:rFonts w:ascii="Arial" w:cs="Arial" w:eastAsia="Arial" w:hAnsi="Arial"/>
+        </w:rPr>
+      </w:pPr>
+      <w:r>
+        <w:rPr>
+          <w:rtl w:val="0"/>
+        </w:rPr>
+      </w:r>
+    </w:p>
+    <w:p>
+      <w:pPr>
+        <w:contextualSpacing w:val="0"/>
+        <w:rPr>
+          <w:rFonts w:ascii="Arial" w:cs="Arial" w:eastAsia="Arial" w:hAnsi="Arial"/>
+        </w:rPr>
+      </w:pPr>
+      <w:r>
+        <w:rPr>
+          <w:rtl w:val="0"/>
+        </w:rPr>
+      </w:r>
+    </w:p>
+    <w:p>
+      <w:pPr>
+        <w:contextualSpacing w:val="0"/>
+        <w:rPr>
+          <w:rFonts w:ascii="Arial" w:cs="Arial" w:eastAsia="Arial" w:hAnsi="Arial"/>
+        </w:rPr>
+      </w:pPr>
+      <w:r>
+        <w:rPr>
+          <w:rtl w:val="0"/>
+        </w:rPr>
+      </w:r>
+    </w:p>
+    <w:p>
+      <w:pPr>
+        <w:contextualSpacing w:val="0"/>
+        <w:rPr>
+          <w:rFonts w:ascii="Arial" w:cs="Arial" w:eastAsia="Arial" w:hAnsi="Arial"/>
+        </w:rPr>
+      </w:pPr>
+      <w:r>
+        <w:rPr>
+          <w:rtl w:val="0"/>
+        </w:rPr>
+      </w:r>
+    </w:p>
+    <w:p>
+      <w:pPr>
+        <w:contextualSpacing w:val="0"/>
+        <w:rPr>
+          <w:rFonts w:ascii="Arial" w:cs="Arial" w:eastAsia="Arial" w:hAnsi="Arial"/>
+        </w:rPr>
+      </w:pPr>
+      <w:r>
+        <w:rPr>
+          <w:rtl w:val="0"/>
+        </w:rPr>
+      </w:r>
+    </w:p>
+    <w:p>
+      <w:pPr>
+        <w:contextualSpacing w:val="0"/>
+        <w:rPr>
+          <w:rFonts w:ascii="Arial" w:cs="Arial" w:eastAsia="Arial" w:hAnsi="Arial"/>
+        </w:rPr>
+      </w:pPr>
+      <w:r>
+        <w:rPr>
+          <w:rtl w:val="0"/>
+        </w:rPr>
+      </w:r>
+    </w:p>
+    <w:p>
+      <w:pPr>
+        <w:contextualSpacing w:val="0"/>
+        <w:rPr>
+          <w:rFonts w:ascii="Arial" w:cs="Arial" w:eastAsia="Arial" w:hAnsi="Arial"/>
+        </w:rPr>
+      </w:pPr>
+      <w:r>
+        <w:rPr>
+          <w:rtl w:val="0"/>
+        </w:rPr>
+      </w:r>
+    </w:p>
+    <w:p>
+      <w:pPr>
+        <w:contextualSpacing w:val="0"/>
+        <w:rPr>
+          <w:rFonts w:ascii="Arial" w:cs="Arial" w:eastAsia="Arial" w:hAnsi="Arial"/>
+        </w:rPr>
+      </w:pPr>
+      <w:r>
+        <w:rPr>
+          <w:rtl w:val="0"/>
+        </w:rPr>
+      </w:r>
+    </w:p>
+    <w:p>
+      <w:pPr>
+        <w:contextualSpacing w:val="0"/>
+        <w:rPr>
+          <w:rFonts w:ascii="Arial" w:cs="Arial" w:eastAsia="Arial" w:hAnsi="Arial"/>
+        </w:rPr>
+      </w:pPr>
+      <w:r>
+        <w:rPr>
+          <w:rtl w:val="0"/>
+        </w:rPr>
+      </w:r>
+    </w:p>
+    <w:p>
+      <w:pPr>
+        <w:contextualSpacing w:val="0"/>
+        <w:rPr>
+          <w:rFonts w:ascii="Arial" w:cs="Arial" w:eastAsia="Arial" w:hAnsi="Arial"/>
+        </w:rPr>
+      </w:pPr>
+      <w:r>
+        <w:rPr>
+          <w:rtl w:val="0"/>
+        </w:rPr>
+      </w:r>
+    </w:p>
+    <w:p>
+      <w:pPr>
+        <w:contextualSpacing w:val="0"/>
+        <w:rPr>
+          <w:rFonts w:ascii="Arial" w:cs="Arial" w:eastAsia="Arial" w:hAnsi="Arial"/>
+        </w:rPr>
+      </w:pPr>
+      <w:r>
+        <w:rPr>
+          <w:rFonts w:ascii="Arial" w:cs="Arial" w:eastAsia="Arial" w:hAnsi="Arial"/>
+          <w:rtl w:val="0"/>
+        </w:rPr>
+        <w:t xml:space="preserve">5. Check ‘Stream all elementary streams’ and click ‘Stream’</w:t>
+      </w:r>
+    </w:p>
+    <w:p>
+      <w:pPr>
+        <w:contextualSpacing w:val="0"/>
+        <w:rPr>
+          <w:rFonts w:ascii="Arial" w:cs="Arial" w:eastAsia="Arial" w:hAnsi="Arial"/>
+        </w:rPr>
+      </w:pPr>
+      <w:r>
+        <w:rPr>
+          <w:rtl w:val="0"/>
+        </w:rPr>
+      </w:r>
+    </w:p>
+    <w:p>
+      <w:pPr>
+        <w:contextualSpacing w:val="0"/>
+        <w:rPr>
+          <w:rFonts w:ascii="Arial" w:cs="Arial" w:eastAsia="Arial" w:hAnsi="Arial"/>
+        </w:rPr>
+      </w:pPr>
+      <w:r>
+        <w:rPr>
+          <w:rtl w:val="0"/>
+        </w:rPr>
+      </w:r>
+    </w:p>
+    <w:p>
+      <w:pPr>
+        <w:contextualSpacing w:val="0"/>
         <w:jc w:val="center"/>
         <w:rPr>
           <w:rFonts w:ascii="Arial" w:cs="Arial" w:eastAsia="Arial" w:hAnsi="Arial"/>
@@ -1488,6 +1860,43 @@
       </w:pPr>
       <w:r>
         <w:rPr>
+          <w:rFonts w:ascii="Arial" w:cs="Arial" w:eastAsia="Arial" w:hAnsi="Arial"/>
+        </w:rPr>
+        <w:drawing>
+          <wp:inline distB="114300" distT="114300" distL="114300" distR="114300">
+            <wp:extent cx="4762500" cy="2438400"/>
+            <wp:effectExtent b="0" l="0" r="0" t="0"/>
+            <wp:docPr id="2" name="image4.png"/>
+            <a:graphic>
+              <a:graphicData uri="http://schemas.openxmlformats.org/drawingml/2006/picture">
+                <pic:pic>
+                  <pic:nvPicPr>
+                    <pic:cNvPr id="0" name="image4.png"/>
+                    <pic:cNvPicPr preferRelativeResize="0"/>
+                  </pic:nvPicPr>
+                  <pic:blipFill>
+                    <a:blip r:embed="rId15"/>
+                    <a:srcRect b="0" l="0" r="0" t="0"/>
+                    <a:stretch>
+                      <a:fillRect/>
+                    </a:stretch>
+                  </pic:blipFill>
+                  <pic:spPr>
+                    <a:xfrm>
+                      <a:off x="0" y="0"/>
+                      <a:ext cx="4762500" cy="2438400"/>
+                    </a:xfrm>
+                    <a:prstGeom prst="rect"/>
+                    <a:ln/>
+                  </pic:spPr>
+                </pic:pic>
+              </a:graphicData>
+            </a:graphic>
+          </wp:inline>
+        </w:drawing>
+      </w:r>
+      <w:r>
+        <w:rPr>
           <w:rtl w:val="0"/>
         </w:rPr>
       </w:r>
@@ -1496,6 +1905,34 @@
       <w:pPr>
         <w:contextualSpacing w:val="0"/>
         <w:jc w:val="center"/>
+        <w:rPr>
+          <w:rFonts w:ascii="Arial" w:cs="Arial" w:eastAsia="Arial" w:hAnsi="Arial"/>
+        </w:rPr>
+      </w:pPr>
+      <w:r>
+        <w:rPr>
+          <w:rtl w:val="0"/>
+        </w:rPr>
+      </w:r>
+    </w:p>
+    <w:p>
+      <w:pPr>
+        <w:contextualSpacing w:val="0"/>
+        <w:jc w:val="center"/>
+        <w:rPr>
+          <w:rFonts w:ascii="Arial" w:cs="Arial" w:eastAsia="Arial" w:hAnsi="Arial"/>
+        </w:rPr>
+      </w:pPr>
+      <w:r>
+        <w:rPr>
+          <w:rtl w:val="0"/>
+        </w:rPr>
+      </w:r>
+    </w:p>
+    <w:p>
+      <w:pPr>
+        <w:contextualSpacing w:val="0"/>
+        <w:jc w:val="left"/>
         <w:rPr>
           <w:rFonts w:ascii="Arial" w:cs="Arial" w:eastAsia="Arial" w:hAnsi="Arial"/>
         </w:rPr>

</xml_diff>